<commit_message>
add reports for lab 1 and 2
</commit_message>
<xml_diff>
--- a/TextEditor/LR2_REPORT.docx
+++ b/TextEditor/LR2_REPORT.docx
@@ -531,14 +531,13 @@
     <w:p>
       <w:pPr>
         <w:widowControl w:val="0"/>
-        <w:spacing w:after="0" w:line="312" w:lineRule="auto"/>
+        <w:spacing w:after="0" w:line="240" w:lineRule="auto"/>
         <w:jc w:val="center"/>
         <w:rPr>
           <w:rFonts w:eastAsia="Times New Roman" w:cs="Times New Roman"/>
           <w:b/>
           <w:color w:val="000000"/>
-          <w:sz w:val="32"/>
-          <w:szCs w:val="32"/>
+          <w:szCs w:val="28"/>
         </w:rPr>
       </w:pPr>
       <w:r>
@@ -1406,13 +1405,7 @@
         <w:jc w:val="both"/>
       </w:pPr>
       <w:r>
-        <w:t>В результате выполнения лабораторной работы получилась улучшенная версия предыдущей лабораторной: добавились элементы в меню для стилизации текста и фона во время редактирования</w:t>
-      </w:r>
-      <w:r>
-        <w:t xml:space="preserve"> </w:t>
-      </w:r>
-      <w:r>
-        <w:t>(рисунок 1).</w:t>
+        <w:t>В результате выполнения лабораторной работы получилась улучшенная версия предыдущей лабораторной: добавились элементы в меню для стилизации текста и фона во время редактирования (рисунок 1).</w:t>
       </w:r>
     </w:p>
     <w:p>
@@ -1425,7 +1418,6 @@
     <w:p>
       <w:pPr>
         <w:spacing w:after="0"/>
-        <w:ind w:firstLine="708"/>
         <w:jc w:val="center"/>
       </w:pPr>
       <w:r>
@@ -1505,6 +1497,12 @@
         <w:ind w:firstLine="708"/>
         <w:jc w:val="center"/>
       </w:pPr>
+    </w:p>
+    <w:p>
+      <w:pPr>
+        <w:spacing w:after="0"/>
+        <w:jc w:val="center"/>
+      </w:pPr>
       <w:r>
         <w:t>Рисунок 1 – Меню изменения формата</w:t>
       </w:r>
@@ -1576,10 +1574,12 @@
     <w:p>
       <w:pPr>
         <w:spacing w:after="0"/>
-        <w:ind w:firstLine="708"/>
         <w:jc w:val="center"/>
       </w:pPr>
       <w:r>
+        <w:rPr>
+          <w:noProof/>
+        </w:rPr>
         <w:drawing>
           <wp:inline distT="0" distB="0" distL="0" distR="0" wp14:anchorId="01BEEB50" wp14:editId="4DA33D10">
             <wp:extent cx="3356610" cy="2254693"/>
@@ -1657,7 +1657,6 @@
     <w:p>
       <w:pPr>
         <w:spacing w:after="0"/>
-        <w:ind w:firstLine="708"/>
         <w:jc w:val="center"/>
       </w:pPr>
       <w:r>
@@ -1680,10 +1679,12 @@
     <w:p>
       <w:pPr>
         <w:spacing w:after="0"/>
-        <w:ind w:firstLine="708"/>
         <w:jc w:val="center"/>
       </w:pPr>
       <w:r>
+        <w:rPr>
+          <w:noProof/>
+        </w:rPr>
         <w:lastRenderedPageBreak/>
         <w:drawing>
           <wp:inline distT="0" distB="0" distL="0" distR="0" wp14:anchorId="22D95C1C" wp14:editId="4EBDF365">
@@ -1762,7 +1763,6 @@
     <w:p>
       <w:pPr>
         <w:spacing w:after="0"/>
-        <w:ind w:firstLine="708"/>
         <w:jc w:val="center"/>
       </w:pPr>
       <w:r>
@@ -1813,7 +1813,6 @@
     <w:p>
       <w:pPr>
         <w:spacing w:after="0"/>
-        <w:ind w:firstLine="708"/>
         <w:jc w:val="center"/>
       </w:pPr>
       <w:r>
@@ -1897,17 +1896,10 @@
     <w:p>
       <w:pPr>
         <w:spacing w:after="0"/>
-        <w:ind w:firstLine="708"/>
         <w:jc w:val="center"/>
       </w:pPr>
       <w:r>
-        <w:t xml:space="preserve">Рисунок 4 – </w:t>
-      </w:r>
-      <w:r>
-        <w:t>Раздел выбора</w:t>
-      </w:r>
-      <w:r>
-        <w:t xml:space="preserve"> шрифта</w:t>
+        <w:t>Рисунок 4 – Раздел выбора шрифта</w:t>
       </w:r>
     </w:p>
     <w:p>
@@ -2006,17 +1998,10 @@
         <w:rPr>
           <w:i/>
           <w:iCs/>
-          <w:lang w:val="en-US"/>
-        </w:rPr>
-      </w:pPr>
-      <w:r>
-        <w:t xml:space="preserve">Рисунок 5 </w:t>
-      </w:r>
-      <w:r>
-        <w:t>–</w:t>
-      </w:r>
-      <w:r>
-        <w:t xml:space="preserve"> Поле ввода после выбора шрифта </w:t>
+        </w:rPr>
+      </w:pPr>
+      <w:r>
+        <w:t xml:space="preserve">Рисунок 5 – Поле ввода после выбора шрифта </w:t>
       </w:r>
       <w:r>
         <w:rPr>
@@ -2045,7 +2030,6 @@
         <w:rPr>
           <w:i/>
           <w:iCs/>
-          <w:lang w:val="en-US"/>
         </w:rPr>
       </w:pPr>
     </w:p>
@@ -2156,6 +2140,9 @@
         <w:jc w:val="center"/>
       </w:pPr>
       <w:r>
+        <w:rPr>
+          <w:noProof/>
+        </w:rPr>
         <w:lastRenderedPageBreak/>
         <w:drawing>
           <wp:inline distT="0" distB="0" distL="0" distR="0" wp14:anchorId="06F3705B" wp14:editId="1DDD71D7">
@@ -2281,10 +2268,12 @@
     <w:p>
       <w:pPr>
         <w:spacing w:after="0"/>
-        <w:ind w:firstLine="720"/>
         <w:jc w:val="center"/>
       </w:pPr>
       <w:r>
+        <w:rPr>
+          <w:noProof/>
+        </w:rPr>
         <w:drawing>
           <wp:inline distT="0" distB="0" distL="0" distR="0" wp14:anchorId="7BC92345" wp14:editId="665E1342">
             <wp:extent cx="4243917" cy="2578941"/>
@@ -2362,7 +2351,6 @@
     <w:p>
       <w:pPr>
         <w:spacing w:after="0"/>
-        <w:ind w:firstLine="720"/>
         <w:jc w:val="center"/>
       </w:pPr>
       <w:r>
@@ -2380,6 +2368,7 @@
         <w:ind w:firstLine="450"/>
       </w:pPr>
       <w:r>
+        <w:lastRenderedPageBreak/>
         <w:br w:type="page"/>
       </w:r>
     </w:p>
@@ -2407,90 +2396,6 @@
       <w:pPr>
         <w:spacing w:after="0"/>
       </w:pPr>
-    </w:p>
-    <w:p>
-      <w:pPr>
-        <w:spacing w:after="0"/>
-        <w:ind w:firstLine="720"/>
-        <w:jc w:val="both"/>
-        <w:rPr>
-          <w:rFonts w:eastAsia="Times New Roman" w:cs="Times New Roman"/>
-          <w:szCs w:val="28"/>
-        </w:rPr>
-      </w:pPr>
-      <w:r>
-        <w:rPr>
-          <w:rFonts w:eastAsia="Times New Roman" w:cs="Times New Roman"/>
-          <w:szCs w:val="28"/>
-        </w:rPr>
-        <w:t xml:space="preserve">[1] </w:t>
-      </w:r>
-      <w:r>
-        <w:rPr>
-          <w:rFonts w:eastAsia="Times New Roman" w:cs="Times New Roman"/>
-          <w:szCs w:val="28"/>
-        </w:rPr>
-        <w:t>Windows GDI</w:t>
-      </w:r>
-      <w:r>
-        <w:rPr>
-          <w:rFonts w:eastAsia="Times New Roman" w:cs="Times New Roman"/>
-          <w:szCs w:val="28"/>
-        </w:rPr>
-        <w:t xml:space="preserve"> [Электронный ресурс]. </w:t>
-      </w:r>
-      <w:r>
-        <w:t>–</w:t>
-      </w:r>
-      <w:r>
-        <w:t xml:space="preserve"> </w:t>
-      </w:r>
-      <w:r>
-        <w:rPr>
-          <w:rFonts w:eastAsia="Times New Roman" w:cs="Times New Roman"/>
-          <w:szCs w:val="28"/>
-        </w:rPr>
-        <w:t xml:space="preserve">Режим доступа: </w:t>
-      </w:r>
-      <w:r>
-        <w:fldChar w:fldCharType="begin"/>
-      </w:r>
-      <w:r>
-        <w:instrText xml:space="preserve"> HYPERLINK "https://learn.microsoft.com/ru-ru/windows/win32/gdi/windows-gdi" </w:instrText>
-      </w:r>
-      <w:r>
-        <w:fldChar w:fldCharType="separate"/>
-      </w:r>
-      <w:r>
-        <w:rPr>
-          <w:rStyle w:val="Hyperlink"/>
-          <w:rFonts w:eastAsia="Times New Roman" w:cs="Times New Roman"/>
-          <w:szCs w:val="28"/>
-        </w:rPr>
-        <w:t>https://learn.microsoft.com/ru-ru/windows/win32/gdi/windows-gdi</w:t>
-      </w:r>
-      <w:r>
-        <w:rPr>
-          <w:rStyle w:val="Hyperlink"/>
-          <w:rFonts w:eastAsia="Times New Roman" w:cs="Times New Roman"/>
-          <w:szCs w:val="28"/>
-        </w:rPr>
-        <w:fldChar w:fldCharType="end"/>
-      </w:r>
-      <w:r>
-        <w:rPr>
-          <w:rFonts w:eastAsia="Times New Roman" w:cs="Times New Roman"/>
-          <w:szCs w:val="28"/>
-        </w:rPr>
-        <w:t>.</w:t>
-      </w:r>
-      <w:r>
-        <w:rPr>
-          <w:rFonts w:eastAsia="Times New Roman" w:cs="Times New Roman"/>
-          <w:szCs w:val="28"/>
-        </w:rPr>
-        <w:t xml:space="preserve"> </w:t>
-      </w:r>
     </w:p>
     <w:p>
       <w:pPr>
@@ -2510,15 +2415,21 @@
           <w:rFonts w:eastAsia="Times New Roman" w:cs="Times New Roman"/>
           <w:szCs w:val="28"/>
         </w:rPr>
-        <w:t>[2] Цветовые палитры (</w:t>
-      </w:r>
-      <w:r>
-        <w:rPr>
-          <w:rFonts w:eastAsia="Times New Roman" w:cs="Times New Roman"/>
-          <w:szCs w:val="28"/>
-          <w:lang w:val="en-US"/>
-        </w:rPr>
-        <w:t>Windows</w:t>
+        <w:t xml:space="preserve">[1] </w:t>
+      </w:r>
+      <w:r>
+        <w:rPr>
+          <w:rFonts w:eastAsia="Times New Roman" w:cs="Times New Roman"/>
+          <w:szCs w:val="28"/>
+        </w:rPr>
+        <w:t>Windows GDI</w:t>
+      </w:r>
+      <w:r>
+        <w:rPr>
+          <w:rFonts w:eastAsia="Times New Roman" w:cs="Times New Roman"/>
+          <w:szCs w:val="28"/>
+        </w:rPr>
+        <w:t xml:space="preserve"> [Электронный ресурс].</w:t>
       </w:r>
       <w:r>
         <w:rPr>
@@ -2528,28 +2439,6 @@
         <w:t xml:space="preserve"> </w:t>
       </w:r>
       <w:r>
-        <w:rPr>
-          <w:rFonts w:eastAsia="Times New Roman" w:cs="Times New Roman"/>
-          <w:szCs w:val="28"/>
-          <w:lang w:val="en-US"/>
-        </w:rPr>
-        <w:t>GDI</w:t>
-      </w:r>
-      <w:r>
-        <w:rPr>
-          <w:rFonts w:eastAsia="Times New Roman" w:cs="Times New Roman"/>
-          <w:szCs w:val="28"/>
-        </w:rPr>
-        <w:t>)</w:t>
-      </w:r>
-      <w:r>
-        <w:rPr>
-          <w:rFonts w:eastAsia="Times New Roman" w:cs="Times New Roman"/>
-          <w:szCs w:val="28"/>
-        </w:rPr>
-        <w:t xml:space="preserve"> [Электронный ресурс]. </w:t>
-      </w:r>
-      <w:r>
         <w:t>–</w:t>
       </w:r>
       <w:r>
@@ -2560,21 +2449,33 @@
           <w:rFonts w:eastAsia="Times New Roman" w:cs="Times New Roman"/>
           <w:szCs w:val="28"/>
         </w:rPr>
-        <w:t>Режим доступа:</w:t>
-      </w:r>
-      <w:r>
-        <w:t xml:space="preserve"> </w:t>
-      </w:r>
-      <w:hyperlink r:id="rId13" w:history="1">
-        <w:r>
-          <w:rPr>
-            <w:rStyle w:val="Hyperlink"/>
-            <w:rFonts w:eastAsia="Times New Roman" w:cs="Times New Roman"/>
-            <w:szCs w:val="28"/>
-          </w:rPr>
-          <w:t>https://learn.microsoft.com/ru-ru/windows/win32/gdi/color-palettes</w:t>
-        </w:r>
-      </w:hyperlink>
+        <w:t xml:space="preserve">Режим доступа: </w:t>
+      </w:r>
+      <w:r>
+        <w:fldChar w:fldCharType="begin"/>
+      </w:r>
+      <w:r>
+        <w:instrText xml:space="preserve"> HYPERLINK "https://learn.microsoft.com/ru-ru/windows/win32/gdi/windows-gdi" </w:instrText>
+      </w:r>
+      <w:r>
+        <w:fldChar w:fldCharType="separate"/>
+      </w:r>
+      <w:r>
+        <w:rPr>
+          <w:rStyle w:val="Hyperlink"/>
+          <w:rFonts w:eastAsia="Times New Roman" w:cs="Times New Roman"/>
+          <w:szCs w:val="28"/>
+        </w:rPr>
+        <w:t>https://learn.microsoft.com/ru-ru/windows/win32/gdi/windows-gdi</w:t>
+      </w:r>
+      <w:r>
+        <w:rPr>
+          <w:rStyle w:val="Hyperlink"/>
+          <w:rFonts w:eastAsia="Times New Roman" w:cs="Times New Roman"/>
+          <w:szCs w:val="28"/>
+        </w:rPr>
+        <w:fldChar w:fldCharType="end"/>
+      </w:r>
       <w:r>
         <w:rPr>
           <w:rFonts w:eastAsia="Times New Roman" w:cs="Times New Roman"/>
@@ -2586,7 +2487,6 @@
         <w:rPr>
           <w:rFonts w:eastAsia="Times New Roman" w:cs="Times New Roman"/>
           <w:szCs w:val="28"/>
-          <w:u w:val="double"/>
         </w:rPr>
         <w:t xml:space="preserve"> </w:t>
       </w:r>
@@ -2598,9 +2498,7 @@
         <w:jc w:val="both"/>
         <w:rPr>
           <w:rFonts w:eastAsia="Times New Roman" w:cs="Times New Roman"/>
-          <w:b/>
-          <w:sz w:val="32"/>
-          <w:szCs w:val="32"/>
+          <w:szCs w:val="28"/>
         </w:rPr>
       </w:pPr>
       <w:r>
@@ -2615,7 +2513,7 @@
           <w:rFonts w:eastAsia="Times New Roman" w:cs="Times New Roman"/>
           <w:szCs w:val="28"/>
         </w:rPr>
-        <w:t>3</w:t>
+        <w:t>2</w:t>
       </w:r>
       <w:r>
         <w:rPr>
@@ -2645,7 +2543,7 @@
         </w:rPr>
         <w:t xml:space="preserve"> </w:t>
       </w:r>
-      <w:hyperlink r:id="rId14" w:history="1">
+      <w:hyperlink r:id="rId13" w:history="1">
         <w:r>
           <w:rPr>
             <w:rStyle w:val="Hyperlink"/>
@@ -2666,89 +2564,6 @@
     <w:p>
       <w:pPr>
         <w:spacing w:after="0"/>
-        <w:ind w:firstLine="450"/>
-        <w:jc w:val="both"/>
-        <w:rPr>
-          <w:rFonts w:eastAsia="Times New Roman" w:cs="Times New Roman"/>
-          <w:szCs w:val="28"/>
-        </w:rPr>
-      </w:pPr>
-      <w:r>
-        <w:rPr>
-          <w:rFonts w:eastAsia="Times New Roman" w:cs="Times New Roman"/>
-          <w:szCs w:val="28"/>
-        </w:rPr>
-        <w:t xml:space="preserve">[4] </w:t>
-      </w:r>
-      <w:r>
-        <w:rPr>
-          <w:rFonts w:eastAsia="Times New Roman" w:cs="Times New Roman"/>
-          <w:szCs w:val="28"/>
-        </w:rPr>
-        <w:t>Использование перехватчиков</w:t>
-      </w:r>
-      <w:r>
-        <w:rPr>
-          <w:rFonts w:eastAsia="Times New Roman" w:cs="Times New Roman"/>
-          <w:szCs w:val="28"/>
-        </w:rPr>
-        <w:t xml:space="preserve"> [Электронный ресурс]. </w:t>
-      </w:r>
-      <w:r>
-        <w:t>–</w:t>
-      </w:r>
-      <w:r>
-        <w:t xml:space="preserve"> </w:t>
-      </w:r>
-      <w:r>
-        <w:rPr>
-          <w:rFonts w:eastAsia="Times New Roman" w:cs="Times New Roman"/>
-          <w:szCs w:val="28"/>
-        </w:rPr>
-        <w:t xml:space="preserve">Режим доступа: </w:t>
-      </w:r>
-      <w:r>
-        <w:fldChar w:fldCharType="begin"/>
-      </w:r>
-      <w:r>
-        <w:instrText xml:space="preserve"> HYPERLINK "https://learn.microsoft.com/ru-ru/windows/win32/winmsg/using-hooks" </w:instrText>
-      </w:r>
-      <w:r>
-        <w:fldChar w:fldCharType="separate"/>
-      </w:r>
-      <w:r>
-        <w:rPr>
-          <w:rStyle w:val="Hyperlink"/>
-          <w:rFonts w:eastAsia="Times New Roman" w:cs="Times New Roman"/>
-          <w:szCs w:val="28"/>
-        </w:rPr>
-        <w:t>https://learn.microsoft.com/ru-ru/windows/win32/winmsg/using-hooks</w:t>
-      </w:r>
-      <w:r>
-        <w:rPr>
-          <w:rStyle w:val="Hyperlink"/>
-          <w:rFonts w:eastAsia="Times New Roman" w:cs="Times New Roman"/>
-          <w:szCs w:val="28"/>
-          <w:u w:val="none"/>
-        </w:rPr>
-        <w:fldChar w:fldCharType="end"/>
-      </w:r>
-      <w:r>
-        <w:rPr>
-          <w:rFonts w:eastAsia="Times New Roman" w:cs="Times New Roman"/>
-          <w:szCs w:val="28"/>
-        </w:rPr>
-        <w:t>.</w:t>
-      </w:r>
-    </w:p>
-    <w:p>
-      <w:pPr>
-        <w:spacing w:after="0"/>
-      </w:pPr>
-    </w:p>
-    <w:p>
-      <w:pPr>
-        <w:spacing w:after="0"/>
       </w:pPr>
     </w:p>
     <w:p>
@@ -2888,14 +2703,15 @@
           <w:rFonts w:eastAsia="Times New Roman" w:cs="Times New Roman"/>
           <w:b/>
           <w:szCs w:val="28"/>
-        </w:rPr>
-      </w:pPr>
-    </w:p>
-    <w:p>
-      <w:pPr>
-        <w:widowControl w:val="0"/>
-        <w:spacing w:after="0" w:line="240" w:lineRule="auto"/>
-        <w:ind w:firstLine="851"/>
+          <w:lang w:val="en-US"/>
+        </w:rPr>
+      </w:pPr>
+    </w:p>
+    <w:p>
+      <w:pPr>
+        <w:widowControl w:val="0"/>
+        <w:spacing w:after="0" w:line="240" w:lineRule="auto"/>
+        <w:ind w:firstLine="709"/>
         <w:jc w:val="both"/>
         <w:rPr>
           <w:rFonts w:eastAsia="Times New Roman" w:cs="Times New Roman"/>
@@ -2942,22 +2758,22 @@
       <w:pPr>
         <w:widowControl w:val="0"/>
         <w:spacing w:after="0" w:line="240" w:lineRule="auto"/>
-        <w:ind w:firstLine="851"/>
-        <w:jc w:val="both"/>
-        <w:rPr>
-          <w:rFonts w:eastAsia="Times New Roman" w:cs="Times New Roman"/>
-          <w:bCs/>
-          <w:sz w:val="24"/>
-          <w:szCs w:val="24"/>
-          <w:lang w:val="en-US"/>
-        </w:rPr>
-      </w:pPr>
-    </w:p>
-    <w:p>
-      <w:pPr>
-        <w:widowControl w:val="0"/>
-        <w:spacing w:after="0" w:line="240" w:lineRule="auto"/>
-        <w:ind w:firstLine="851"/>
+        <w:ind w:firstLine="709"/>
+        <w:jc w:val="both"/>
+        <w:rPr>
+          <w:rFonts w:eastAsia="Times New Roman" w:cs="Times New Roman"/>
+          <w:bCs/>
+          <w:sz w:val="24"/>
+          <w:szCs w:val="24"/>
+          <w:lang w:val="en-US"/>
+        </w:rPr>
+      </w:pPr>
+    </w:p>
+    <w:p>
+      <w:pPr>
+        <w:widowControl w:val="0"/>
+        <w:spacing w:after="0" w:line="240" w:lineRule="auto"/>
+        <w:ind w:firstLine="709"/>
         <w:jc w:val="both"/>
         <w:rPr>
           <w:rFonts w:eastAsia="Times New Roman" w:cs="Times New Roman"/>
@@ -3082,7 +2898,7 @@
       <w:pPr>
         <w:widowControl w:val="0"/>
         <w:spacing w:after="0" w:line="240" w:lineRule="auto"/>
-        <w:ind w:firstLine="851"/>
+        <w:ind w:firstLine="709"/>
         <w:jc w:val="both"/>
         <w:rPr>
           <w:rFonts w:eastAsia="Times New Roman" w:cs="Times New Roman"/>
@@ -3107,7 +2923,7 @@
       <w:pPr>
         <w:widowControl w:val="0"/>
         <w:spacing w:after="0" w:line="240" w:lineRule="auto"/>
-        <w:ind w:firstLine="851"/>
+        <w:ind w:firstLine="709"/>
         <w:jc w:val="both"/>
         <w:rPr>
           <w:rFonts w:eastAsia="Times New Roman" w:cs="Times New Roman"/>
@@ -3167,7 +2983,7 @@
       <w:pPr>
         <w:widowControl w:val="0"/>
         <w:spacing w:after="0" w:line="240" w:lineRule="auto"/>
-        <w:ind w:firstLine="851"/>
+        <w:ind w:firstLine="709"/>
         <w:jc w:val="both"/>
         <w:rPr>
           <w:rFonts w:eastAsia="Times New Roman" w:cs="Times New Roman"/>
@@ -3193,7 +3009,7 @@
       <w:pPr>
         <w:widowControl w:val="0"/>
         <w:spacing w:after="0" w:line="240" w:lineRule="auto"/>
-        <w:ind w:firstLine="851"/>
+        <w:ind w:firstLine="709"/>
         <w:jc w:val="both"/>
         <w:rPr>
           <w:rFonts w:eastAsia="Times New Roman" w:cs="Times New Roman"/>
@@ -3219,7 +3035,7 @@
       <w:pPr>
         <w:widowControl w:val="0"/>
         <w:spacing w:after="0" w:line="240" w:lineRule="auto"/>
-        <w:ind w:firstLine="851"/>
+        <w:ind w:firstLine="709"/>
         <w:jc w:val="both"/>
         <w:rPr>
           <w:rFonts w:eastAsia="Times New Roman" w:cs="Times New Roman"/>
@@ -3245,7 +3061,7 @@
       <w:pPr>
         <w:widowControl w:val="0"/>
         <w:spacing w:after="0" w:line="240" w:lineRule="auto"/>
-        <w:ind w:firstLine="851"/>
+        <w:ind w:firstLine="709"/>
         <w:jc w:val="both"/>
         <w:rPr>
           <w:rFonts w:eastAsia="Times New Roman" w:cs="Times New Roman"/>
@@ -3271,7 +3087,7 @@
       <w:pPr>
         <w:widowControl w:val="0"/>
         <w:spacing w:after="0" w:line="240" w:lineRule="auto"/>
-        <w:ind w:firstLine="851"/>
+        <w:ind w:firstLine="709"/>
         <w:jc w:val="both"/>
         <w:rPr>
           <w:rFonts w:eastAsia="Times New Roman" w:cs="Times New Roman"/>
@@ -3297,7 +3113,7 @@
       <w:pPr>
         <w:widowControl w:val="0"/>
         <w:spacing w:after="0" w:line="240" w:lineRule="auto"/>
-        <w:ind w:firstLine="851"/>
+        <w:ind w:firstLine="709"/>
         <w:jc w:val="both"/>
         <w:rPr>
           <w:rFonts w:eastAsia="Times New Roman" w:cs="Times New Roman"/>
@@ -3389,7 +3205,7 @@
       <w:pPr>
         <w:widowControl w:val="0"/>
         <w:spacing w:after="0" w:line="240" w:lineRule="auto"/>
-        <w:ind w:firstLine="851"/>
+        <w:ind w:firstLine="709"/>
         <w:jc w:val="both"/>
         <w:rPr>
           <w:rFonts w:eastAsia="Times New Roman" w:cs="Times New Roman"/>
@@ -3458,7 +3274,7 @@
       <w:pPr>
         <w:widowControl w:val="0"/>
         <w:spacing w:after="0" w:line="240" w:lineRule="auto"/>
-        <w:ind w:firstLine="851"/>
+        <w:ind w:firstLine="709"/>
         <w:jc w:val="both"/>
         <w:rPr>
           <w:rFonts w:eastAsia="Times New Roman" w:cs="Times New Roman"/>
@@ -3494,7 +3310,7 @@
       <w:pPr>
         <w:widowControl w:val="0"/>
         <w:spacing w:after="0" w:line="240" w:lineRule="auto"/>
-        <w:ind w:firstLine="851"/>
+        <w:ind w:firstLine="709"/>
         <w:jc w:val="both"/>
         <w:rPr>
           <w:rFonts w:eastAsia="Times New Roman" w:cs="Times New Roman"/>
@@ -3520,7 +3336,7 @@
       <w:pPr>
         <w:widowControl w:val="0"/>
         <w:spacing w:after="0" w:line="240" w:lineRule="auto"/>
-        <w:ind w:firstLine="851"/>
+        <w:ind w:firstLine="709"/>
         <w:jc w:val="both"/>
         <w:rPr>
           <w:rFonts w:eastAsia="Times New Roman" w:cs="Times New Roman"/>
@@ -3546,7 +3362,7 @@
       <w:pPr>
         <w:widowControl w:val="0"/>
         <w:spacing w:after="0" w:line="240" w:lineRule="auto"/>
-        <w:ind w:firstLine="851"/>
+        <w:ind w:firstLine="709"/>
         <w:jc w:val="both"/>
         <w:rPr>
           <w:rFonts w:eastAsia="Times New Roman" w:cs="Times New Roman"/>
@@ -3572,7 +3388,7 @@
       <w:pPr>
         <w:widowControl w:val="0"/>
         <w:spacing w:after="0" w:line="240" w:lineRule="auto"/>
-        <w:ind w:firstLine="851"/>
+        <w:ind w:firstLine="709"/>
         <w:jc w:val="both"/>
         <w:rPr>
           <w:rFonts w:eastAsia="Times New Roman" w:cs="Times New Roman"/>
@@ -3598,7 +3414,7 @@
       <w:pPr>
         <w:widowControl w:val="0"/>
         <w:spacing w:after="0" w:line="240" w:lineRule="auto"/>
-        <w:ind w:firstLine="851"/>
+        <w:ind w:firstLine="709"/>
         <w:jc w:val="both"/>
         <w:rPr>
           <w:rFonts w:eastAsia="Times New Roman" w:cs="Times New Roman"/>
@@ -3624,7 +3440,7 @@
       <w:pPr>
         <w:widowControl w:val="0"/>
         <w:spacing w:after="0" w:line="240" w:lineRule="auto"/>
-        <w:ind w:firstLine="851"/>
+        <w:ind w:firstLine="709"/>
         <w:jc w:val="both"/>
         <w:rPr>
           <w:rFonts w:eastAsia="Times New Roman" w:cs="Times New Roman"/>
@@ -3650,7 +3466,7 @@
       <w:pPr>
         <w:widowControl w:val="0"/>
         <w:spacing w:after="0" w:line="240" w:lineRule="auto"/>
-        <w:ind w:firstLine="851"/>
+        <w:ind w:firstLine="709"/>
         <w:jc w:val="both"/>
         <w:rPr>
           <w:rFonts w:eastAsia="Times New Roman" w:cs="Times New Roman"/>
@@ -3676,7 +3492,7 @@
       <w:pPr>
         <w:widowControl w:val="0"/>
         <w:spacing w:after="0" w:line="240" w:lineRule="auto"/>
-        <w:ind w:firstLine="851"/>
+        <w:ind w:firstLine="709"/>
         <w:jc w:val="both"/>
         <w:rPr>
           <w:rFonts w:eastAsia="Times New Roman" w:cs="Times New Roman"/>
@@ -3702,7 +3518,7 @@
       <w:pPr>
         <w:widowControl w:val="0"/>
         <w:spacing w:after="0" w:line="240" w:lineRule="auto"/>
-        <w:ind w:firstLine="851"/>
+        <w:ind w:firstLine="709"/>
         <w:jc w:val="both"/>
         <w:rPr>
           <w:rFonts w:eastAsia="Times New Roman" w:cs="Times New Roman"/>
@@ -3815,7 +3631,7 @@
       <w:pPr>
         <w:widowControl w:val="0"/>
         <w:spacing w:after="0" w:line="240" w:lineRule="auto"/>
-        <w:ind w:firstLine="851"/>
+        <w:ind w:firstLine="709"/>
         <w:jc w:val="both"/>
         <w:rPr>
           <w:rFonts w:eastAsia="Times New Roman" w:cs="Times New Roman"/>
@@ -3884,7 +3700,7 @@
       <w:pPr>
         <w:widowControl w:val="0"/>
         <w:spacing w:after="0" w:line="240" w:lineRule="auto"/>
-        <w:ind w:firstLine="851"/>
+        <w:ind w:firstLine="709"/>
         <w:jc w:val="both"/>
         <w:rPr>
           <w:rFonts w:eastAsia="Times New Roman" w:cs="Times New Roman"/>
@@ -3920,7 +3736,7 @@
       <w:pPr>
         <w:widowControl w:val="0"/>
         <w:spacing w:after="0" w:line="240" w:lineRule="auto"/>
-        <w:ind w:firstLine="851"/>
+        <w:ind w:firstLine="709"/>
         <w:jc w:val="both"/>
         <w:rPr>
           <w:rFonts w:eastAsia="Times New Roman" w:cs="Times New Roman"/>
@@ -3946,7 +3762,7 @@
       <w:pPr>
         <w:widowControl w:val="0"/>
         <w:spacing w:after="0" w:line="240" w:lineRule="auto"/>
-        <w:ind w:firstLine="851"/>
+        <w:ind w:firstLine="709"/>
         <w:jc w:val="both"/>
         <w:rPr>
           <w:rFonts w:eastAsia="Times New Roman" w:cs="Times New Roman"/>
@@ -3972,7 +3788,7 @@
       <w:pPr>
         <w:widowControl w:val="0"/>
         <w:spacing w:after="0" w:line="240" w:lineRule="auto"/>
-        <w:ind w:firstLine="851"/>
+        <w:ind w:firstLine="709"/>
         <w:jc w:val="both"/>
         <w:rPr>
           <w:rFonts w:eastAsia="Times New Roman" w:cs="Times New Roman"/>
@@ -4051,7 +3867,7 @@
       <w:pPr>
         <w:widowControl w:val="0"/>
         <w:spacing w:after="0" w:line="240" w:lineRule="auto"/>
-        <w:ind w:firstLine="851"/>
+        <w:ind w:firstLine="709"/>
         <w:jc w:val="both"/>
         <w:rPr>
           <w:rFonts w:eastAsia="Times New Roman" w:cs="Times New Roman"/>
@@ -4087,7 +3903,7 @@
       <w:pPr>
         <w:widowControl w:val="0"/>
         <w:spacing w:after="0" w:line="240" w:lineRule="auto"/>
-        <w:ind w:firstLine="851"/>
+        <w:ind w:firstLine="709"/>
         <w:jc w:val="both"/>
         <w:rPr>
           <w:rFonts w:eastAsia="Times New Roman" w:cs="Times New Roman"/>
@@ -4113,7 +3929,7 @@
       <w:pPr>
         <w:widowControl w:val="0"/>
         <w:spacing w:after="0" w:line="240" w:lineRule="auto"/>
-        <w:ind w:firstLine="851"/>
+        <w:ind w:firstLine="709"/>
         <w:jc w:val="both"/>
         <w:rPr>
           <w:rFonts w:eastAsia="Times New Roman" w:cs="Times New Roman"/>
@@ -4139,7 +3955,7 @@
       <w:pPr>
         <w:widowControl w:val="0"/>
         <w:spacing w:after="0" w:line="240" w:lineRule="auto"/>
-        <w:ind w:firstLine="851"/>
+        <w:ind w:firstLine="709"/>
         <w:jc w:val="both"/>
         <w:rPr>
           <w:rFonts w:eastAsia="Times New Roman" w:cs="Times New Roman"/>
@@ -4218,7 +4034,7 @@
       <w:pPr>
         <w:widowControl w:val="0"/>
         <w:spacing w:after="0" w:line="240" w:lineRule="auto"/>
-        <w:ind w:firstLine="851"/>
+        <w:ind w:firstLine="709"/>
         <w:jc w:val="both"/>
         <w:rPr>
           <w:rFonts w:eastAsia="Times New Roman" w:cs="Times New Roman"/>
@@ -4254,7 +4070,7 @@
       <w:pPr>
         <w:widowControl w:val="0"/>
         <w:spacing w:after="0" w:line="240" w:lineRule="auto"/>
-        <w:ind w:firstLine="851"/>
+        <w:ind w:firstLine="709"/>
         <w:jc w:val="both"/>
         <w:rPr>
           <w:rFonts w:eastAsia="Times New Roman" w:cs="Times New Roman"/>
@@ -4280,7 +4096,7 @@
       <w:pPr>
         <w:widowControl w:val="0"/>
         <w:spacing w:after="0" w:line="240" w:lineRule="auto"/>
-        <w:ind w:firstLine="851"/>
+        <w:ind w:firstLine="709"/>
         <w:jc w:val="both"/>
         <w:rPr>
           <w:rFonts w:eastAsia="Times New Roman" w:cs="Times New Roman"/>
@@ -4306,7 +4122,7 @@
       <w:pPr>
         <w:widowControl w:val="0"/>
         <w:spacing w:after="0" w:line="240" w:lineRule="auto"/>
-        <w:ind w:firstLine="851"/>
+        <w:ind w:firstLine="709"/>
         <w:jc w:val="both"/>
         <w:rPr>
           <w:rFonts w:eastAsia="Times New Roman" w:cs="Times New Roman"/>
@@ -4385,7 +4201,7 @@
       <w:pPr>
         <w:widowControl w:val="0"/>
         <w:spacing w:after="0" w:line="240" w:lineRule="auto"/>
-        <w:ind w:firstLine="851"/>
+        <w:ind w:firstLine="709"/>
         <w:jc w:val="both"/>
         <w:rPr>
           <w:rFonts w:eastAsia="Times New Roman" w:cs="Times New Roman"/>
@@ -4421,7 +4237,7 @@
       <w:pPr>
         <w:widowControl w:val="0"/>
         <w:spacing w:after="0" w:line="240" w:lineRule="auto"/>
-        <w:ind w:firstLine="851"/>
+        <w:ind w:firstLine="709"/>
         <w:jc w:val="both"/>
         <w:rPr>
           <w:rFonts w:eastAsia="Times New Roman" w:cs="Times New Roman"/>
@@ -4447,7 +4263,7 @@
       <w:pPr>
         <w:widowControl w:val="0"/>
         <w:spacing w:after="0" w:line="240" w:lineRule="auto"/>
-        <w:ind w:firstLine="851"/>
+        <w:ind w:firstLine="709"/>
         <w:jc w:val="both"/>
         <w:rPr>
           <w:rFonts w:eastAsia="Times New Roman" w:cs="Times New Roman"/>
@@ -4595,7 +4411,7 @@
       <w:pPr>
         <w:widowControl w:val="0"/>
         <w:spacing w:after="0" w:line="240" w:lineRule="auto"/>
-        <w:ind w:firstLine="851"/>
+        <w:ind w:firstLine="709"/>
         <w:jc w:val="both"/>
         <w:rPr>
           <w:rFonts w:eastAsia="Times New Roman" w:cs="Times New Roman"/>
@@ -4684,7 +4500,7 @@
       <w:pPr>
         <w:widowControl w:val="0"/>
         <w:spacing w:after="0" w:line="240" w:lineRule="auto"/>
-        <w:ind w:firstLine="851"/>
+        <w:ind w:firstLine="709"/>
         <w:jc w:val="both"/>
         <w:rPr>
           <w:rFonts w:eastAsia="Times New Roman" w:cs="Times New Roman"/>
@@ -4720,7 +4536,7 @@
       <w:pPr>
         <w:widowControl w:val="0"/>
         <w:spacing w:after="0" w:line="240" w:lineRule="auto"/>
-        <w:ind w:firstLine="851"/>
+        <w:ind w:firstLine="709"/>
         <w:jc w:val="both"/>
         <w:rPr>
           <w:rFonts w:eastAsia="Times New Roman" w:cs="Times New Roman"/>
@@ -4799,7 +4615,7 @@
       <w:pPr>
         <w:widowControl w:val="0"/>
         <w:spacing w:after="0" w:line="240" w:lineRule="auto"/>
-        <w:ind w:firstLine="851"/>
+        <w:ind w:firstLine="709"/>
         <w:jc w:val="both"/>
         <w:rPr>
           <w:rFonts w:eastAsia="Times New Roman" w:cs="Times New Roman"/>
@@ -4835,24 +4651,25 @@
       <w:pPr>
         <w:widowControl w:val="0"/>
         <w:spacing w:after="0" w:line="240" w:lineRule="auto"/>
-        <w:ind w:firstLine="851"/>
-        <w:jc w:val="both"/>
-        <w:rPr>
-          <w:rFonts w:eastAsia="Times New Roman" w:cs="Times New Roman"/>
-          <w:bCs/>
-          <w:sz w:val="24"/>
-          <w:szCs w:val="24"/>
-          <w:lang w:val="en-US"/>
-        </w:rPr>
-      </w:pPr>
-      <w:r>
-        <w:rPr>
-          <w:rFonts w:eastAsia="Times New Roman" w:cs="Times New Roman"/>
-          <w:bCs/>
-          <w:sz w:val="24"/>
-          <w:szCs w:val="24"/>
-          <w:lang w:val="en-US"/>
-        </w:rPr>
+        <w:ind w:firstLine="709"/>
+        <w:jc w:val="both"/>
+        <w:rPr>
+          <w:rFonts w:eastAsia="Times New Roman" w:cs="Times New Roman"/>
+          <w:bCs/>
+          <w:sz w:val="24"/>
+          <w:szCs w:val="24"/>
+          <w:lang w:val="en-US"/>
+        </w:rPr>
+      </w:pPr>
+      <w:r>
+        <w:rPr>
+          <w:rFonts w:eastAsia="Times New Roman" w:cs="Times New Roman"/>
+          <w:bCs/>
+          <w:sz w:val="24"/>
+          <w:szCs w:val="24"/>
+          <w:lang w:val="en-US"/>
+        </w:rPr>
+        <w:lastRenderedPageBreak/>
         <w:tab/>
         <w:t>case ID_ABOUT:</w:t>
       </w:r>
@@ -4861,25 +4678,24 @@
       <w:pPr>
         <w:widowControl w:val="0"/>
         <w:spacing w:after="0" w:line="240" w:lineRule="auto"/>
-        <w:ind w:firstLine="851"/>
-        <w:jc w:val="both"/>
-        <w:rPr>
-          <w:rFonts w:eastAsia="Times New Roman" w:cs="Times New Roman"/>
-          <w:bCs/>
-          <w:sz w:val="24"/>
-          <w:szCs w:val="24"/>
-          <w:lang w:val="en-US"/>
-        </w:rPr>
-      </w:pPr>
-      <w:r>
-        <w:rPr>
-          <w:rFonts w:eastAsia="Times New Roman" w:cs="Times New Roman"/>
-          <w:bCs/>
-          <w:sz w:val="24"/>
-          <w:szCs w:val="24"/>
-          <w:lang w:val="en-US"/>
-        </w:rPr>
-        <w:lastRenderedPageBreak/>
+        <w:ind w:firstLine="709"/>
+        <w:jc w:val="both"/>
+        <w:rPr>
+          <w:rFonts w:eastAsia="Times New Roman" w:cs="Times New Roman"/>
+          <w:bCs/>
+          <w:sz w:val="24"/>
+          <w:szCs w:val="24"/>
+          <w:lang w:val="en-US"/>
+        </w:rPr>
+      </w:pPr>
+      <w:r>
+        <w:rPr>
+          <w:rFonts w:eastAsia="Times New Roman" w:cs="Times New Roman"/>
+          <w:bCs/>
+          <w:sz w:val="24"/>
+          <w:szCs w:val="24"/>
+          <w:lang w:val="en-US"/>
+        </w:rPr>
         <w:tab/>
       </w:r>
       <w:r>
@@ -4965,7 +4781,7 @@
       <w:pPr>
         <w:widowControl w:val="0"/>
         <w:spacing w:after="0" w:line="240" w:lineRule="auto"/>
-        <w:ind w:firstLine="851"/>
+        <w:ind w:firstLine="709"/>
         <w:jc w:val="both"/>
         <w:rPr>
           <w:rFonts w:eastAsia="Times New Roman" w:cs="Times New Roman"/>
@@ -5001,7 +4817,7 @@
       <w:pPr>
         <w:widowControl w:val="0"/>
         <w:spacing w:after="0" w:line="240" w:lineRule="auto"/>
-        <w:ind w:firstLine="851"/>
+        <w:ind w:firstLine="709"/>
         <w:jc w:val="both"/>
         <w:rPr>
           <w:rFonts w:eastAsia="Times New Roman" w:cs="Times New Roman"/>
@@ -5027,7 +4843,7 @@
       <w:pPr>
         <w:widowControl w:val="0"/>
         <w:spacing w:after="0" w:line="240" w:lineRule="auto"/>
-        <w:ind w:firstLine="851"/>
+        <w:ind w:firstLine="709"/>
         <w:jc w:val="both"/>
         <w:rPr>
           <w:rFonts w:eastAsia="Times New Roman" w:cs="Times New Roman"/>
@@ -5096,7 +4912,7 @@
       <w:pPr>
         <w:widowControl w:val="0"/>
         <w:spacing w:after="0" w:line="240" w:lineRule="auto"/>
-        <w:ind w:firstLine="851"/>
+        <w:ind w:firstLine="709"/>
         <w:jc w:val="both"/>
         <w:rPr>
           <w:rFonts w:eastAsia="Times New Roman" w:cs="Times New Roman"/>
@@ -5132,7 +4948,7 @@
       <w:pPr>
         <w:widowControl w:val="0"/>
         <w:spacing w:after="0" w:line="240" w:lineRule="auto"/>
-        <w:ind w:firstLine="851"/>
+        <w:ind w:firstLine="709"/>
         <w:jc w:val="both"/>
         <w:rPr>
           <w:rFonts w:eastAsia="Times New Roman" w:cs="Times New Roman"/>
@@ -5158,7 +4974,7 @@
       <w:pPr>
         <w:widowControl w:val="0"/>
         <w:spacing w:after="0" w:line="240" w:lineRule="auto"/>
-        <w:ind w:firstLine="851"/>
+        <w:ind w:firstLine="709"/>
         <w:jc w:val="both"/>
         <w:rPr>
           <w:rFonts w:eastAsia="Times New Roman" w:cs="Times New Roman"/>
@@ -5183,22 +4999,22 @@
       <w:pPr>
         <w:widowControl w:val="0"/>
         <w:spacing w:after="0" w:line="240" w:lineRule="auto"/>
-        <w:ind w:firstLine="851"/>
-        <w:jc w:val="both"/>
-        <w:rPr>
-          <w:rFonts w:eastAsia="Times New Roman" w:cs="Times New Roman"/>
-          <w:bCs/>
-          <w:sz w:val="24"/>
-          <w:szCs w:val="24"/>
-          <w:lang w:val="en-US"/>
-        </w:rPr>
-      </w:pPr>
-    </w:p>
-    <w:p>
-      <w:pPr>
-        <w:widowControl w:val="0"/>
-        <w:spacing w:after="0" w:line="240" w:lineRule="auto"/>
-        <w:ind w:firstLine="851"/>
+        <w:ind w:firstLine="709"/>
+        <w:jc w:val="both"/>
+        <w:rPr>
+          <w:rFonts w:eastAsia="Times New Roman" w:cs="Times New Roman"/>
+          <w:bCs/>
+          <w:sz w:val="24"/>
+          <w:szCs w:val="24"/>
+          <w:lang w:val="en-US"/>
+        </w:rPr>
+      </w:pPr>
+    </w:p>
+    <w:p>
+      <w:pPr>
+        <w:widowControl w:val="0"/>
+        <w:spacing w:after="0" w:line="240" w:lineRule="auto"/>
+        <w:ind w:firstLine="709"/>
         <w:jc w:val="both"/>
         <w:rPr>
           <w:rFonts w:eastAsia="Times New Roman" w:cs="Times New Roman"/>
@@ -5257,7 +5073,7 @@
       <w:pPr>
         <w:widowControl w:val="0"/>
         <w:spacing w:after="0" w:line="240" w:lineRule="auto"/>
-        <w:ind w:firstLine="851"/>
+        <w:ind w:firstLine="709"/>
         <w:jc w:val="both"/>
         <w:rPr>
           <w:rFonts w:eastAsia="Times New Roman" w:cs="Times New Roman"/>
@@ -5282,7 +5098,7 @@
       <w:pPr>
         <w:widowControl w:val="0"/>
         <w:spacing w:after="0" w:line="240" w:lineRule="auto"/>
-        <w:ind w:firstLine="851"/>
+        <w:ind w:firstLine="709"/>
         <w:jc w:val="both"/>
         <w:rPr>
           <w:rFonts w:eastAsia="Times New Roman" w:cs="Times New Roman"/>
@@ -5351,7 +5167,7 @@
       <w:pPr>
         <w:widowControl w:val="0"/>
         <w:spacing w:after="0" w:line="240" w:lineRule="auto"/>
-        <w:ind w:firstLine="851"/>
+        <w:ind w:firstLine="709"/>
         <w:jc w:val="both"/>
         <w:rPr>
           <w:rFonts w:eastAsia="Times New Roman" w:cs="Times New Roman"/>
@@ -5510,7 +5326,7 @@
       <w:pPr>
         <w:widowControl w:val="0"/>
         <w:spacing w:after="0" w:line="240" w:lineRule="auto"/>
-        <w:ind w:firstLine="851"/>
+        <w:ind w:firstLine="709"/>
         <w:jc w:val="both"/>
         <w:rPr>
           <w:rFonts w:eastAsia="Times New Roman" w:cs="Times New Roman"/>
@@ -5579,7 +5395,7 @@
       <w:pPr>
         <w:widowControl w:val="0"/>
         <w:spacing w:after="0" w:line="240" w:lineRule="auto"/>
-        <w:ind w:firstLine="851"/>
+        <w:ind w:firstLine="709"/>
         <w:jc w:val="both"/>
         <w:rPr>
           <w:rFonts w:eastAsia="Times New Roman" w:cs="Times New Roman"/>
@@ -5672,7 +5488,7 @@
       <w:pPr>
         <w:widowControl w:val="0"/>
         <w:spacing w:after="0" w:line="240" w:lineRule="auto"/>
-        <w:ind w:firstLine="851"/>
+        <w:ind w:firstLine="709"/>
         <w:jc w:val="both"/>
         <w:rPr>
           <w:rFonts w:eastAsia="Times New Roman" w:cs="Times New Roman"/>
@@ -5697,22 +5513,22 @@
       <w:pPr>
         <w:widowControl w:val="0"/>
         <w:spacing w:after="0" w:line="240" w:lineRule="auto"/>
-        <w:ind w:firstLine="851"/>
-        <w:jc w:val="both"/>
-        <w:rPr>
-          <w:rFonts w:eastAsia="Times New Roman" w:cs="Times New Roman"/>
-          <w:bCs/>
-          <w:sz w:val="24"/>
-          <w:szCs w:val="24"/>
-          <w:lang w:val="en-US"/>
-        </w:rPr>
-      </w:pPr>
-    </w:p>
-    <w:p>
-      <w:pPr>
-        <w:widowControl w:val="0"/>
-        <w:spacing w:after="0" w:line="240" w:lineRule="auto"/>
-        <w:ind w:firstLine="851"/>
+        <w:ind w:firstLine="709"/>
+        <w:jc w:val="both"/>
+        <w:rPr>
+          <w:rFonts w:eastAsia="Times New Roman" w:cs="Times New Roman"/>
+          <w:bCs/>
+          <w:sz w:val="24"/>
+          <w:szCs w:val="24"/>
+          <w:lang w:val="en-US"/>
+        </w:rPr>
+      </w:pPr>
+    </w:p>
+    <w:p>
+      <w:pPr>
+        <w:widowControl w:val="0"/>
+        <w:spacing w:after="0" w:line="240" w:lineRule="auto"/>
+        <w:ind w:firstLine="709"/>
         <w:jc w:val="both"/>
         <w:rPr>
           <w:rFonts w:eastAsia="Times New Roman" w:cs="Times New Roman"/>
@@ -5793,7 +5609,7 @@
       <w:pPr>
         <w:widowControl w:val="0"/>
         <w:spacing w:after="0" w:line="240" w:lineRule="auto"/>
-        <w:ind w:firstLine="851"/>
+        <w:ind w:firstLine="709"/>
         <w:jc w:val="both"/>
         <w:rPr>
           <w:rFonts w:eastAsia="Times New Roman" w:cs="Times New Roman"/>
@@ -5818,7 +5634,7 @@
       <w:pPr>
         <w:widowControl w:val="0"/>
         <w:spacing w:after="0" w:line="240" w:lineRule="auto"/>
-        <w:ind w:firstLine="851"/>
+        <w:ind w:firstLine="709"/>
         <w:jc w:val="both"/>
         <w:rPr>
           <w:rFonts w:eastAsia="Times New Roman" w:cs="Times New Roman"/>
@@ -5866,7 +5682,7 @@
       <w:pPr>
         <w:widowControl w:val="0"/>
         <w:spacing w:after="0" w:line="240" w:lineRule="auto"/>
-        <w:ind w:firstLine="851"/>
+        <w:ind w:firstLine="709"/>
         <w:jc w:val="both"/>
         <w:rPr>
           <w:rFonts w:eastAsia="Times New Roman" w:cs="Times New Roman"/>
@@ -5892,7 +5708,7 @@
       <w:pPr>
         <w:widowControl w:val="0"/>
         <w:spacing w:after="0" w:line="240" w:lineRule="auto"/>
-        <w:ind w:firstLine="851"/>
+        <w:ind w:firstLine="709"/>
         <w:jc w:val="both"/>
         <w:rPr>
           <w:rFonts w:eastAsia="Times New Roman" w:cs="Times New Roman"/>
@@ -5918,7 +5734,7 @@
       <w:pPr>
         <w:widowControl w:val="0"/>
         <w:spacing w:after="0" w:line="240" w:lineRule="auto"/>
-        <w:ind w:firstLine="851"/>
+        <w:ind w:firstLine="709"/>
         <w:jc w:val="both"/>
         <w:rPr>
           <w:rFonts w:eastAsia="Times New Roman" w:cs="Times New Roman"/>
@@ -5944,7 +5760,7 @@
       <w:pPr>
         <w:widowControl w:val="0"/>
         <w:spacing w:after="0" w:line="240" w:lineRule="auto"/>
-        <w:ind w:firstLine="851"/>
+        <w:ind w:firstLine="709"/>
         <w:jc w:val="both"/>
         <w:rPr>
           <w:rFonts w:eastAsia="Times New Roman" w:cs="Times New Roman"/>
@@ -5970,7 +5786,7 @@
       <w:pPr>
         <w:widowControl w:val="0"/>
         <w:spacing w:after="0" w:line="240" w:lineRule="auto"/>
-        <w:ind w:firstLine="851"/>
+        <w:ind w:firstLine="709"/>
         <w:jc w:val="both"/>
         <w:rPr>
           <w:rFonts w:eastAsia="Times New Roman" w:cs="Times New Roman"/>
@@ -5996,7 +5812,7 @@
       <w:pPr>
         <w:widowControl w:val="0"/>
         <w:spacing w:after="0" w:line="240" w:lineRule="auto"/>
-        <w:ind w:firstLine="851"/>
+        <w:ind w:firstLine="709"/>
         <w:jc w:val="both"/>
         <w:rPr>
           <w:rFonts w:eastAsia="Times New Roman" w:cs="Times New Roman"/>
@@ -6022,7 +5838,7 @@
       <w:pPr>
         <w:widowControl w:val="0"/>
         <w:spacing w:after="0" w:line="240" w:lineRule="auto"/>
-        <w:ind w:firstLine="851"/>
+        <w:ind w:firstLine="709"/>
         <w:jc w:val="both"/>
         <w:rPr>
           <w:rFonts w:eastAsia="Times New Roman" w:cs="Times New Roman"/>
@@ -6048,7 +5864,7 @@
       <w:pPr>
         <w:widowControl w:val="0"/>
         <w:spacing w:after="0" w:line="240" w:lineRule="auto"/>
-        <w:ind w:firstLine="851"/>
+        <w:ind w:firstLine="709"/>
         <w:jc w:val="both"/>
         <w:rPr>
           <w:rFonts w:eastAsia="Times New Roman" w:cs="Times New Roman"/>
@@ -6073,22 +5889,22 @@
       <w:pPr>
         <w:widowControl w:val="0"/>
         <w:spacing w:after="0" w:line="240" w:lineRule="auto"/>
-        <w:ind w:firstLine="851"/>
-        <w:jc w:val="both"/>
-        <w:rPr>
-          <w:rFonts w:eastAsia="Times New Roman" w:cs="Times New Roman"/>
-          <w:bCs/>
-          <w:sz w:val="24"/>
-          <w:szCs w:val="24"/>
-          <w:lang w:val="en-US"/>
-        </w:rPr>
-      </w:pPr>
-    </w:p>
-    <w:p>
-      <w:pPr>
-        <w:widowControl w:val="0"/>
-        <w:spacing w:after="0" w:line="240" w:lineRule="auto"/>
-        <w:ind w:firstLine="851"/>
+        <w:ind w:firstLine="709"/>
+        <w:jc w:val="both"/>
+        <w:rPr>
+          <w:rFonts w:eastAsia="Times New Roman" w:cs="Times New Roman"/>
+          <w:bCs/>
+          <w:sz w:val="24"/>
+          <w:szCs w:val="24"/>
+          <w:lang w:val="en-US"/>
+        </w:rPr>
+      </w:pPr>
+    </w:p>
+    <w:p>
+      <w:pPr>
+        <w:widowControl w:val="0"/>
+        <w:spacing w:after="0" w:line="240" w:lineRule="auto"/>
+        <w:ind w:firstLine="709"/>
         <w:jc w:val="both"/>
         <w:rPr>
           <w:rFonts w:eastAsia="Times New Roman" w:cs="Times New Roman"/>
@@ -6169,7 +5985,7 @@
       <w:pPr>
         <w:widowControl w:val="0"/>
         <w:spacing w:after="0" w:line="240" w:lineRule="auto"/>
-        <w:ind w:firstLine="851"/>
+        <w:ind w:firstLine="709"/>
         <w:jc w:val="both"/>
         <w:rPr>
           <w:rFonts w:eastAsia="Times New Roman" w:cs="Times New Roman"/>
@@ -6194,7 +6010,7 @@
       <w:pPr>
         <w:widowControl w:val="0"/>
         <w:spacing w:after="0" w:line="240" w:lineRule="auto"/>
-        <w:ind w:firstLine="851"/>
+        <w:ind w:firstLine="709"/>
         <w:jc w:val="both"/>
         <w:rPr>
           <w:rFonts w:eastAsia="Times New Roman" w:cs="Times New Roman"/>
@@ -6242,7 +6058,7 @@
       <w:pPr>
         <w:widowControl w:val="0"/>
         <w:spacing w:after="0" w:line="240" w:lineRule="auto"/>
-        <w:ind w:firstLine="851"/>
+        <w:ind w:firstLine="709"/>
         <w:jc w:val="both"/>
         <w:rPr>
           <w:rFonts w:eastAsia="Times New Roman" w:cs="Times New Roman"/>
@@ -6268,7 +6084,7 @@
       <w:pPr>
         <w:widowControl w:val="0"/>
         <w:spacing w:after="0" w:line="240" w:lineRule="auto"/>
-        <w:ind w:firstLine="851"/>
+        <w:ind w:firstLine="709"/>
         <w:jc w:val="both"/>
         <w:rPr>
           <w:rFonts w:eastAsia="Times New Roman" w:cs="Times New Roman"/>
@@ -6294,7 +6110,7 @@
       <w:pPr>
         <w:widowControl w:val="0"/>
         <w:spacing w:after="0" w:line="240" w:lineRule="auto"/>
-        <w:ind w:firstLine="851"/>
+        <w:ind w:firstLine="709"/>
         <w:jc w:val="both"/>
         <w:rPr>
           <w:rFonts w:eastAsia="Times New Roman" w:cs="Times New Roman"/>
@@ -6320,7 +6136,7 @@
       <w:pPr>
         <w:widowControl w:val="0"/>
         <w:spacing w:after="0" w:line="240" w:lineRule="auto"/>
-        <w:ind w:firstLine="851"/>
+        <w:ind w:firstLine="709"/>
         <w:jc w:val="both"/>
         <w:rPr>
           <w:rFonts w:eastAsia="Times New Roman" w:cs="Times New Roman"/>
@@ -6346,7 +6162,7 @@
       <w:pPr>
         <w:widowControl w:val="0"/>
         <w:spacing w:after="0" w:line="240" w:lineRule="auto"/>
-        <w:ind w:firstLine="851"/>
+        <w:ind w:firstLine="709"/>
         <w:jc w:val="both"/>
         <w:rPr>
           <w:rFonts w:eastAsia="Times New Roman" w:cs="Times New Roman"/>
@@ -6372,7 +6188,7 @@
       <w:pPr>
         <w:widowControl w:val="0"/>
         <w:spacing w:after="0" w:line="240" w:lineRule="auto"/>
-        <w:ind w:firstLine="851"/>
+        <w:ind w:firstLine="709"/>
         <w:jc w:val="both"/>
         <w:rPr>
           <w:rFonts w:eastAsia="Times New Roman" w:cs="Times New Roman"/>
@@ -6398,7 +6214,7 @@
       <w:pPr>
         <w:widowControl w:val="0"/>
         <w:spacing w:after="0" w:line="240" w:lineRule="auto"/>
-        <w:ind w:firstLine="851"/>
+        <w:ind w:firstLine="709"/>
         <w:jc w:val="both"/>
         <w:rPr>
           <w:rFonts w:eastAsia="Times New Roman" w:cs="Times New Roman"/>
@@ -6424,7 +6240,7 @@
       <w:pPr>
         <w:widowControl w:val="0"/>
         <w:spacing w:after="0" w:line="240" w:lineRule="auto"/>
-        <w:ind w:firstLine="851"/>
+        <w:ind w:firstLine="709"/>
         <w:jc w:val="both"/>
         <w:rPr>
           <w:rFonts w:eastAsia="Times New Roman" w:cs="Times New Roman"/>
@@ -6450,7 +6266,7 @@
       <w:pPr>
         <w:widowControl w:val="0"/>
         <w:spacing w:after="0" w:line="240" w:lineRule="auto"/>
-        <w:ind w:firstLine="851"/>
+        <w:ind w:firstLine="709"/>
         <w:jc w:val="both"/>
         <w:rPr>
           <w:rFonts w:eastAsia="Times New Roman" w:cs="Times New Roman"/>
@@ -6476,7 +6292,7 @@
       <w:pPr>
         <w:widowControl w:val="0"/>
         <w:spacing w:after="0" w:line="240" w:lineRule="auto"/>
-        <w:ind w:firstLine="851"/>
+        <w:ind w:firstLine="709"/>
         <w:jc w:val="both"/>
         <w:rPr>
           <w:rFonts w:eastAsia="Times New Roman" w:cs="Times New Roman"/>
@@ -6501,22 +6317,22 @@
       <w:pPr>
         <w:widowControl w:val="0"/>
         <w:spacing w:after="0" w:line="240" w:lineRule="auto"/>
-        <w:ind w:firstLine="851"/>
-        <w:jc w:val="both"/>
-        <w:rPr>
-          <w:rFonts w:eastAsia="Times New Roman" w:cs="Times New Roman"/>
-          <w:bCs/>
-          <w:sz w:val="24"/>
-          <w:szCs w:val="24"/>
-          <w:lang w:val="en-US"/>
-        </w:rPr>
-      </w:pPr>
-    </w:p>
-    <w:p>
-      <w:pPr>
-        <w:widowControl w:val="0"/>
-        <w:spacing w:after="0" w:line="240" w:lineRule="auto"/>
-        <w:ind w:firstLine="851"/>
+        <w:ind w:firstLine="709"/>
+        <w:jc w:val="both"/>
+        <w:rPr>
+          <w:rFonts w:eastAsia="Times New Roman" w:cs="Times New Roman"/>
+          <w:bCs/>
+          <w:sz w:val="24"/>
+          <w:szCs w:val="24"/>
+          <w:lang w:val="en-US"/>
+        </w:rPr>
+      </w:pPr>
+    </w:p>
+    <w:p>
+      <w:pPr>
+        <w:widowControl w:val="0"/>
+        <w:spacing w:after="0" w:line="240" w:lineRule="auto"/>
+        <w:ind w:firstLine="709"/>
         <w:jc w:val="both"/>
         <w:rPr>
           <w:rFonts w:eastAsia="Times New Roman" w:cs="Times New Roman"/>
@@ -6597,7 +6413,7 @@
       <w:pPr>
         <w:widowControl w:val="0"/>
         <w:spacing w:after="0" w:line="240" w:lineRule="auto"/>
-        <w:ind w:firstLine="851"/>
+        <w:ind w:firstLine="709"/>
         <w:jc w:val="both"/>
         <w:rPr>
           <w:rFonts w:eastAsia="Times New Roman" w:cs="Times New Roman"/>
@@ -6622,7 +6438,7 @@
       <w:pPr>
         <w:widowControl w:val="0"/>
         <w:spacing w:after="0" w:line="240" w:lineRule="auto"/>
-        <w:ind w:firstLine="851"/>
+        <w:ind w:firstLine="709"/>
         <w:jc w:val="both"/>
         <w:rPr>
           <w:rFonts w:eastAsia="Times New Roman" w:cs="Times New Roman"/>
@@ -6738,7 +6554,7 @@
       <w:pPr>
         <w:widowControl w:val="0"/>
         <w:spacing w:after="0" w:line="240" w:lineRule="auto"/>
-        <w:ind w:firstLine="851"/>
+        <w:ind w:firstLine="709"/>
         <w:jc w:val="both"/>
         <w:rPr>
           <w:rFonts w:eastAsia="Times New Roman" w:cs="Times New Roman"/>
@@ -6808,7 +6624,7 @@
       <w:pPr>
         <w:widowControl w:val="0"/>
         <w:spacing w:after="0" w:line="240" w:lineRule="auto"/>
-        <w:ind w:firstLine="851"/>
+        <w:ind w:firstLine="709"/>
         <w:jc w:val="both"/>
         <w:rPr>
           <w:rFonts w:eastAsia="Times New Roman" w:cs="Times New Roman"/>
@@ -6909,7 +6725,7 @@
       <w:pPr>
         <w:widowControl w:val="0"/>
         <w:spacing w:after="0" w:line="240" w:lineRule="auto"/>
-        <w:ind w:firstLine="851"/>
+        <w:ind w:firstLine="709"/>
         <w:jc w:val="both"/>
         <w:rPr>
           <w:rFonts w:eastAsia="Times New Roman" w:cs="Times New Roman"/>
@@ -6935,24 +6751,25 @@
       <w:pPr>
         <w:widowControl w:val="0"/>
         <w:spacing w:after="0" w:line="240" w:lineRule="auto"/>
-        <w:ind w:firstLine="851"/>
-        <w:jc w:val="both"/>
-        <w:rPr>
-          <w:rFonts w:eastAsia="Times New Roman" w:cs="Times New Roman"/>
-          <w:bCs/>
-          <w:sz w:val="24"/>
-          <w:szCs w:val="24"/>
-          <w:lang w:val="en-US"/>
-        </w:rPr>
-      </w:pPr>
-      <w:r>
-        <w:rPr>
-          <w:rFonts w:eastAsia="Times New Roman" w:cs="Times New Roman"/>
-          <w:bCs/>
-          <w:sz w:val="24"/>
-          <w:szCs w:val="24"/>
-          <w:lang w:val="en-US"/>
-        </w:rPr>
+        <w:ind w:firstLine="709"/>
+        <w:jc w:val="both"/>
+        <w:rPr>
+          <w:rFonts w:eastAsia="Times New Roman" w:cs="Times New Roman"/>
+          <w:bCs/>
+          <w:sz w:val="24"/>
+          <w:szCs w:val="24"/>
+          <w:lang w:val="en-US"/>
+        </w:rPr>
+      </w:pPr>
+      <w:r>
+        <w:rPr>
+          <w:rFonts w:eastAsia="Times New Roman" w:cs="Times New Roman"/>
+          <w:bCs/>
+          <w:sz w:val="24"/>
+          <w:szCs w:val="24"/>
+          <w:lang w:val="en-US"/>
+        </w:rPr>
+        <w:lastRenderedPageBreak/>
         <w:tab/>
       </w:r>
       <w:proofErr w:type="spellStart"/>
@@ -7028,25 +6845,24 @@
       <w:pPr>
         <w:widowControl w:val="0"/>
         <w:spacing w:after="0" w:line="240" w:lineRule="auto"/>
-        <w:ind w:firstLine="851"/>
-        <w:jc w:val="both"/>
-        <w:rPr>
-          <w:rFonts w:eastAsia="Times New Roman" w:cs="Times New Roman"/>
-          <w:bCs/>
-          <w:sz w:val="24"/>
-          <w:szCs w:val="24"/>
-          <w:lang w:val="en-US"/>
-        </w:rPr>
-      </w:pPr>
-      <w:r>
-        <w:rPr>
-          <w:rFonts w:eastAsia="Times New Roman" w:cs="Times New Roman"/>
-          <w:bCs/>
-          <w:sz w:val="24"/>
-          <w:szCs w:val="24"/>
-          <w:lang w:val="en-US"/>
-        </w:rPr>
-        <w:lastRenderedPageBreak/>
+        <w:ind w:firstLine="709"/>
+        <w:jc w:val="both"/>
+        <w:rPr>
+          <w:rFonts w:eastAsia="Times New Roman" w:cs="Times New Roman"/>
+          <w:bCs/>
+          <w:sz w:val="24"/>
+          <w:szCs w:val="24"/>
+          <w:lang w:val="en-US"/>
+        </w:rPr>
+      </w:pPr>
+      <w:r>
+        <w:rPr>
+          <w:rFonts w:eastAsia="Times New Roman" w:cs="Times New Roman"/>
+          <w:bCs/>
+          <w:sz w:val="24"/>
+          <w:szCs w:val="24"/>
+          <w:lang w:val="en-US"/>
+        </w:rPr>
         <w:t>}</w:t>
       </w:r>
     </w:p>
@@ -7054,22 +6870,22 @@
       <w:pPr>
         <w:widowControl w:val="0"/>
         <w:spacing w:after="0" w:line="240" w:lineRule="auto"/>
-        <w:ind w:firstLine="851"/>
-        <w:jc w:val="both"/>
-        <w:rPr>
-          <w:rFonts w:eastAsia="Times New Roman" w:cs="Times New Roman"/>
-          <w:bCs/>
-          <w:sz w:val="24"/>
-          <w:szCs w:val="24"/>
-          <w:lang w:val="en-US"/>
-        </w:rPr>
-      </w:pPr>
-    </w:p>
-    <w:p>
-      <w:pPr>
-        <w:widowControl w:val="0"/>
-        <w:spacing w:after="0" w:line="240" w:lineRule="auto"/>
-        <w:ind w:firstLine="851"/>
+        <w:ind w:firstLine="709"/>
+        <w:jc w:val="both"/>
+        <w:rPr>
+          <w:rFonts w:eastAsia="Times New Roman" w:cs="Times New Roman"/>
+          <w:bCs/>
+          <w:sz w:val="24"/>
+          <w:szCs w:val="24"/>
+          <w:lang w:val="en-US"/>
+        </w:rPr>
+      </w:pPr>
+    </w:p>
+    <w:p>
+      <w:pPr>
+        <w:widowControl w:val="0"/>
+        <w:spacing w:after="0" w:line="240" w:lineRule="auto"/>
+        <w:ind w:firstLine="709"/>
         <w:jc w:val="both"/>
         <w:rPr>
           <w:rFonts w:eastAsia="Times New Roman" w:cs="Times New Roman"/>
@@ -7150,7 +6966,7 @@
       <w:pPr>
         <w:widowControl w:val="0"/>
         <w:spacing w:after="0" w:line="240" w:lineRule="auto"/>
-        <w:ind w:firstLine="851"/>
+        <w:ind w:firstLine="709"/>
         <w:jc w:val="both"/>
         <w:rPr>
           <w:rFonts w:eastAsia="Times New Roman" w:cs="Times New Roman"/>
@@ -7175,7 +6991,7 @@
       <w:pPr>
         <w:widowControl w:val="0"/>
         <w:spacing w:after="0" w:line="240" w:lineRule="auto"/>
-        <w:ind w:firstLine="851"/>
+        <w:ind w:firstLine="709"/>
         <w:jc w:val="both"/>
         <w:rPr>
           <w:rFonts w:eastAsia="Times New Roman" w:cs="Times New Roman"/>
@@ -7291,7 +7107,7 @@
       <w:pPr>
         <w:widowControl w:val="0"/>
         <w:spacing w:after="0" w:line="240" w:lineRule="auto"/>
-        <w:ind w:firstLine="851"/>
+        <w:ind w:firstLine="709"/>
         <w:jc w:val="both"/>
         <w:rPr>
           <w:rFonts w:eastAsia="Times New Roman" w:cs="Times New Roman"/>
@@ -7361,7 +7177,7 @@
       <w:pPr>
         <w:widowControl w:val="0"/>
         <w:spacing w:after="0" w:line="240" w:lineRule="auto"/>
-        <w:ind w:firstLine="851"/>
+        <w:ind w:firstLine="709"/>
         <w:jc w:val="both"/>
         <w:rPr>
           <w:rFonts w:eastAsia="Times New Roman" w:cs="Times New Roman"/>
@@ -7440,7 +7256,7 @@
       <w:pPr>
         <w:widowControl w:val="0"/>
         <w:spacing w:after="0" w:line="240" w:lineRule="auto"/>
-        <w:ind w:firstLine="851"/>
+        <w:ind w:firstLine="709"/>
         <w:jc w:val="both"/>
         <w:rPr>
           <w:rFonts w:eastAsia="Times New Roman" w:cs="Times New Roman"/>
@@ -7466,7 +7282,7 @@
       <w:pPr>
         <w:widowControl w:val="0"/>
         <w:spacing w:after="0" w:line="240" w:lineRule="auto"/>
-        <w:ind w:firstLine="851"/>
+        <w:ind w:firstLine="709"/>
         <w:jc w:val="both"/>
         <w:rPr>
           <w:rFonts w:eastAsia="Times New Roman" w:cs="Times New Roman"/>
@@ -7559,7 +7375,7 @@
       <w:pPr>
         <w:widowControl w:val="0"/>
         <w:spacing w:after="0" w:line="240" w:lineRule="auto"/>
-        <w:ind w:firstLine="851"/>
+        <w:ind w:firstLine="709"/>
         <w:jc w:val="both"/>
         <w:rPr>
           <w:rFonts w:eastAsia="Times New Roman" w:cs="Times New Roman"/>
@@ -7584,22 +7400,22 @@
       <w:pPr>
         <w:widowControl w:val="0"/>
         <w:spacing w:after="0" w:line="240" w:lineRule="auto"/>
-        <w:ind w:firstLine="851"/>
-        <w:jc w:val="both"/>
-        <w:rPr>
-          <w:rFonts w:eastAsia="Times New Roman" w:cs="Times New Roman"/>
-          <w:bCs/>
-          <w:sz w:val="24"/>
-          <w:szCs w:val="24"/>
-          <w:lang w:val="en-US"/>
-        </w:rPr>
-      </w:pPr>
-    </w:p>
-    <w:p>
-      <w:pPr>
-        <w:widowControl w:val="0"/>
-        <w:spacing w:after="0" w:line="240" w:lineRule="auto"/>
-        <w:ind w:firstLine="851"/>
+        <w:ind w:firstLine="709"/>
+        <w:jc w:val="both"/>
+        <w:rPr>
+          <w:rFonts w:eastAsia="Times New Roman" w:cs="Times New Roman"/>
+          <w:bCs/>
+          <w:sz w:val="24"/>
+          <w:szCs w:val="24"/>
+          <w:lang w:val="en-US"/>
+        </w:rPr>
+      </w:pPr>
+    </w:p>
+    <w:p>
+      <w:pPr>
+        <w:widowControl w:val="0"/>
+        <w:spacing w:after="0" w:line="240" w:lineRule="auto"/>
+        <w:ind w:firstLine="709"/>
         <w:jc w:val="both"/>
         <w:rPr>
           <w:rFonts w:eastAsia="Times New Roman" w:cs="Times New Roman"/>
@@ -7702,7 +7518,7 @@
       <w:pPr>
         <w:widowControl w:val="0"/>
         <w:spacing w:after="0" w:line="240" w:lineRule="auto"/>
-        <w:ind w:firstLine="851"/>
+        <w:ind w:firstLine="709"/>
         <w:jc w:val="both"/>
         <w:rPr>
           <w:rFonts w:eastAsia="Times New Roman" w:cs="Times New Roman"/>
@@ -7727,7 +7543,7 @@
       <w:pPr>
         <w:widowControl w:val="0"/>
         <w:spacing w:after="0" w:line="240" w:lineRule="auto"/>
-        <w:ind w:firstLine="851"/>
+        <w:ind w:firstLine="709"/>
         <w:jc w:val="both"/>
         <w:rPr>
           <w:rFonts w:eastAsia="Times New Roman" w:cs="Times New Roman"/>
@@ -7787,7 +7603,7 @@
       <w:pPr>
         <w:widowControl w:val="0"/>
         <w:spacing w:after="0" w:line="240" w:lineRule="auto"/>
-        <w:ind w:firstLine="851"/>
+        <w:ind w:firstLine="709"/>
         <w:jc w:val="both"/>
         <w:rPr>
           <w:rFonts w:eastAsia="Times New Roman" w:cs="Times New Roman"/>
@@ -7835,7 +7651,7 @@
       <w:pPr>
         <w:widowControl w:val="0"/>
         <w:spacing w:after="0" w:line="240" w:lineRule="auto"/>
-        <w:ind w:firstLine="851"/>
+        <w:ind w:firstLine="709"/>
         <w:jc w:val="both"/>
         <w:rPr>
           <w:rFonts w:eastAsia="Times New Roman" w:cs="Times New Roman"/>
@@ -7916,7 +7732,7 @@
       <w:pPr>
         <w:widowControl w:val="0"/>
         <w:spacing w:after="0" w:line="240" w:lineRule="auto"/>
-        <w:ind w:firstLine="851"/>
+        <w:ind w:firstLine="709"/>
         <w:jc w:val="both"/>
         <w:rPr>
           <w:rFonts w:eastAsia="Times New Roman" w:cs="Times New Roman"/>
@@ -7985,7 +7801,7 @@
       <w:pPr>
         <w:widowControl w:val="0"/>
         <w:spacing w:after="0" w:line="240" w:lineRule="auto"/>
-        <w:ind w:firstLine="851"/>
+        <w:ind w:firstLine="709"/>
         <w:jc w:val="both"/>
         <w:rPr>
           <w:rFonts w:eastAsia="Times New Roman" w:cs="Times New Roman"/>
@@ -8054,7 +7870,7 @@
       <w:pPr>
         <w:widowControl w:val="0"/>
         <w:spacing w:after="0" w:line="240" w:lineRule="auto"/>
-        <w:ind w:firstLine="851"/>
+        <w:ind w:firstLine="709"/>
         <w:jc w:val="both"/>
         <w:rPr>
           <w:rFonts w:eastAsia="Times New Roman" w:cs="Times New Roman"/>
@@ -8123,7 +7939,7 @@
       <w:pPr>
         <w:widowControl w:val="0"/>
         <w:spacing w:after="0" w:line="240" w:lineRule="auto"/>
-        <w:ind w:firstLine="851"/>
+        <w:ind w:firstLine="709"/>
         <w:jc w:val="both"/>
         <w:rPr>
           <w:rFonts w:eastAsia="Times New Roman" w:cs="Times New Roman"/>
@@ -8170,7 +7986,7 @@
       <w:pPr>
         <w:widowControl w:val="0"/>
         <w:spacing w:after="0" w:line="240" w:lineRule="auto"/>
-        <w:ind w:firstLine="851"/>
+        <w:ind w:firstLine="709"/>
         <w:jc w:val="both"/>
         <w:rPr>
           <w:rFonts w:eastAsia="Times New Roman" w:cs="Times New Roman"/>
@@ -8196,7 +8012,7 @@
       <w:pPr>
         <w:widowControl w:val="0"/>
         <w:spacing w:after="0" w:line="240" w:lineRule="auto"/>
-        <w:ind w:firstLine="851"/>
+        <w:ind w:firstLine="709"/>
         <w:jc w:val="both"/>
         <w:rPr>
           <w:rFonts w:eastAsia="Times New Roman" w:cs="Times New Roman"/>
@@ -8247,11 +8063,11 @@
       </w:pPr>
     </w:p>
     <w:sectPr>
-      <w:footerReference w:type="default" r:id="rId15"/>
-      <w:headerReference w:type="first" r:id="rId16"/>
-      <w:footerReference w:type="first" r:id="rId17"/>
+      <w:footerReference w:type="default" r:id="rId14"/>
+      <w:headerReference w:type="first" r:id="rId15"/>
+      <w:footerReference w:type="first" r:id="rId16"/>
       <w:pgSz w:w="11906" w:h="16838"/>
-      <w:pgMar w:top="1138" w:right="1008" w:bottom="1138" w:left="1800" w:header="720" w:footer="720" w:gutter="0"/>
+      <w:pgMar w:top="1134" w:right="851" w:bottom="1531" w:left="1701" w:header="720" w:footer="720" w:gutter="0"/>
       <w:pgNumType w:start="1"/>
       <w:cols w:space="720"/>
       <w:titlePg/>

</xml_diff>